<commit_message>
- Updated README and API doc.
</commit_message>
<xml_diff>
--- a/Backend/API Documentation.docx
+++ b/Backend/API Documentation.docx
@@ -70,15 +70,7 @@
       </w:r>
       <w:r>
         <w:br/>
-        <w:t>"username": "</w:t>
-      </w:r>
-      <w:proofErr w:type="spellStart"/>
-      <w:r>
-        <w:t>john_doe</w:t>
-      </w:r>
-      <w:proofErr w:type="spellEnd"/>
-      <w:r>
-        <w:t>",</w:t>
+        <w:t>"username": "john_doe",</w:t>
       </w:r>
       <w:r>
         <w:br/>
@@ -97,15 +89,7 @@
       </w:r>
       <w:r>
         <w:br/>
-        <w:t>"password": "</w:t>
-      </w:r>
-      <w:proofErr w:type="spellStart"/>
-      <w:r>
-        <w:t>mypassword</w:t>
-      </w:r>
-      <w:proofErr w:type="spellEnd"/>
-      <w:r>
-        <w:t>"</w:t>
+        <w:t>"password": "mypassword"</w:t>
       </w:r>
       <w:r>
         <w:br/>
@@ -126,15 +110,7 @@
       </w:r>
       <w:r>
         <w:br/>
-        <w:t>"</w:t>
-      </w:r>
-      <w:proofErr w:type="spellStart"/>
-      <w:r>
-        <w:t>user_id</w:t>
-      </w:r>
-      <w:proofErr w:type="spellEnd"/>
-      <w:r>
-        <w:t>": 123</w:t>
+        <w:t>"user_id": 123</w:t>
       </w:r>
       <w:r>
         <w:br/>
@@ -187,27 +163,11 @@
       </w:r>
       <w:r>
         <w:br/>
-        <w:t>"username": "</w:t>
-      </w:r>
-      <w:proofErr w:type="spellStart"/>
-      <w:r>
-        <w:t>john_doe</w:t>
-      </w:r>
-      <w:proofErr w:type="spellEnd"/>
-      <w:r>
-        <w:t>",</w:t>
-      </w:r>
-      <w:r>
-        <w:br/>
-        <w:t>"password": "</w:t>
-      </w:r>
-      <w:proofErr w:type="spellStart"/>
-      <w:r>
-        <w:t>mypassword</w:t>
-      </w:r>
-      <w:proofErr w:type="spellEnd"/>
-      <w:r>
-        <w:t>"</w:t>
+        <w:t>"username": "john_doe",</w:t>
+      </w:r>
+      <w:r>
+        <w:br/>
+        <w:t>"password": "mypassword"</w:t>
       </w:r>
       <w:r>
         <w:br/>
@@ -349,15 +309,7 @@
       </w:r>
       <w:r>
         <w:br/>
-        <w:t>"password": "</w:t>
-      </w:r>
-      <w:proofErr w:type="spellStart"/>
-      <w:r>
-        <w:t>newpassword</w:t>
-      </w:r>
-      <w:proofErr w:type="spellEnd"/>
-      <w:r>
-        <w:t>" // optional</w:t>
+        <w:t>"password": "newpassword" // optional</w:t>
       </w:r>
       <w:r>
         <w:br/>
@@ -590,7 +542,6 @@
       <w:r>
         <w:t>Ingredients can be referenced by existing </w:t>
       </w:r>
-      <w:proofErr w:type="spellStart"/>
       <w:r>
         <w:rPr>
           <w:b/>
@@ -598,7 +549,6 @@
         </w:rPr>
         <w:t>ingredient_id</w:t>
       </w:r>
-      <w:proofErr w:type="spellEnd"/>
       <w:r>
         <w:t> or by </w:t>
       </w:r>
@@ -660,15 +610,7 @@
       </w:r>
       <w:r>
         <w:br/>
-        <w:t>"</w:t>
-      </w:r>
-      <w:proofErr w:type="spellStart"/>
-      <w:r>
-        <w:t>image_url</w:t>
-      </w:r>
-      <w:proofErr w:type="spellEnd"/>
-      <w:r>
-        <w:t>": "</w:t>
+        <w:t>"image_url": "</w:t>
       </w:r>
       <w:hyperlink r:id="rId8" w:history="1">
         <w:r>
@@ -687,15 +629,7 @@
       </w:r>
       <w:r>
         <w:br/>
-        <w:t>{ "</w:t>
-      </w:r>
-      <w:proofErr w:type="spellStart"/>
-      <w:r>
-        <w:t>ingredient_id</w:t>
-      </w:r>
-      <w:proofErr w:type="spellEnd"/>
-      <w:r>
-        <w:t>": 3, "quantity": "200g" }, // existing ingredient</w:t>
+        <w:t>{ "ingredient_id": 3, "quantity": "200g" }, // existing ingredient</w:t>
       </w:r>
       <w:r>
         <w:br/>
@@ -719,15 +653,7 @@
       </w:r>
       <w:r>
         <w:br/>
-        <w:t>{ "</w:t>
-      </w:r>
-      <w:proofErr w:type="spellStart"/>
-      <w:r>
-        <w:t>category_id</w:t>
-      </w:r>
-      <w:proofErr w:type="spellEnd"/>
-      <w:r>
-        <w:t>": 5 } // by ID ]</w:t>
+        <w:t>{ "category_id": 5 } // by ID ]</w:t>
       </w:r>
       <w:r>
         <w:br/>
@@ -789,7 +715,6 @@
           <w:numId w:val="8"/>
         </w:numPr>
       </w:pPr>
-      <w:proofErr w:type="spellStart"/>
       <w:r>
         <w:rPr>
           <w:b/>
@@ -797,7 +722,6 @@
         </w:rPr>
         <w:t>image_url</w:t>
       </w:r>
-      <w:proofErr w:type="spellEnd"/>
       <w:r>
         <w:t>: optional, must be valid URL if provided.</w:t>
       </w:r>
@@ -830,7 +754,6 @@
       <w:r>
         <w:t>Ingredient items: each must include either </w:t>
       </w:r>
-      <w:proofErr w:type="spellStart"/>
       <w:r>
         <w:rPr>
           <w:b/>
@@ -838,7 +761,6 @@
         </w:rPr>
         <w:t>ingredient_id</w:t>
       </w:r>
-      <w:proofErr w:type="spellEnd"/>
       <w:r>
         <w:t> or non-empty </w:t>
       </w:r>
@@ -902,15 +824,7 @@
       </w:r>
       <w:r>
         <w:br/>
-        <w:t>"</w:t>
-      </w:r>
-      <w:proofErr w:type="spellStart"/>
-      <w:r>
-        <w:t>recipe_id</w:t>
-      </w:r>
-      <w:proofErr w:type="spellEnd"/>
-      <w:r>
-        <w:t>": 123</w:t>
+        <w:t>"recipe_id": 123</w:t>
       </w:r>
       <w:r>
         <w:br/>
@@ -971,168 +885,84 @@
     </w:p>
     <w:p>
       <w:pPr>
-        <w:rPr>
-          <w:b/>
-          <w:bCs/>
-        </w:rPr>
-      </w:pPr>
-      <w:r>
-        <w:rPr>
-          <w:b/>
-          <w:bCs/>
-        </w:rPr>
-        <w:t>6. Search recipes</w:t>
-      </w:r>
-      <w:r>
-        <w:rPr>
-          <w:b/>
-          <w:bCs/>
-        </w:rPr>
-        <w:br/>
-        <w:t>GET /recipes/search</w:t>
-      </w:r>
-    </w:p>
-    <w:p>
-      <w:pPr>
-        <w:rPr>
-          <w:b/>
-          <w:bCs/>
-        </w:rPr>
-      </w:pPr>
-      <w:r>
-        <w:rPr>
-          <w:b/>
-          <w:bCs/>
-        </w:rPr>
-        <w:t xml:space="preserve">Query parameter: </w:t>
-      </w:r>
-    </w:p>
-    <w:p>
-      <w:pPr>
         <w:numPr>
           <w:ilvl w:val="0"/>
-          <w:numId w:val="15"/>
+          <w:numId w:val="18"/>
         </w:numPr>
         <w:rPr>
           <w:b/>
           <w:bCs/>
         </w:rPr>
       </w:pPr>
-      <w:proofErr w:type="spellStart"/>
-      <w:r>
-        <w:rPr>
-          <w:b/>
-          <w:bCs/>
-        </w:rPr>
-        <w:t>ingredient_id</w:t>
-      </w:r>
-      <w:proofErr w:type="spellEnd"/>
-      <w:r>
-        <w:rPr>
-          <w:b/>
-          <w:bCs/>
-        </w:rPr>
-        <w:t> (optional): filter for recipes that include this specific ingredient. Accepts one or multiple IDs via comma-separated string or repeated query params.</w:t>
-      </w:r>
-    </w:p>
-    <w:p>
-      <w:pPr>
-        <w:rPr>
-          <w:b/>
-          <w:bCs/>
-        </w:rPr>
-      </w:pPr>
-      <w:r>
-        <w:rPr>
-          <w:b/>
-          <w:bCs/>
-        </w:rPr>
-        <w:t xml:space="preserve">Additional query parameters for extended search: </w:t>
-      </w:r>
-    </w:p>
-    <w:p>
-      <w:pPr>
-        <w:numPr>
-          <w:ilvl w:val="0"/>
-          <w:numId w:val="16"/>
-        </w:numPr>
-        <w:rPr>
-          <w:b/>
-          <w:bCs/>
-        </w:rPr>
-      </w:pPr>
-      <w:proofErr w:type="spellStart"/>
-      <w:r>
-        <w:rPr>
-          <w:b/>
-          <w:bCs/>
-        </w:rPr>
-        <w:t>category_id</w:t>
-      </w:r>
-      <w:proofErr w:type="spellEnd"/>
-      <w:r>
-        <w:rPr>
-          <w:b/>
-          <w:bCs/>
-        </w:rPr>
-        <w:t> (optional): filter for recipes that include this category. Accepts one or multiple IDs.</w:t>
-      </w:r>
-    </w:p>
-    <w:p>
-      <w:pPr>
-        <w:numPr>
-          <w:ilvl w:val="0"/>
-          <w:numId w:val="16"/>
-        </w:numPr>
-        <w:rPr>
-          <w:b/>
-          <w:bCs/>
-        </w:rPr>
-      </w:pPr>
-      <w:r>
-        <w:rPr>
-          <w:b/>
-          <w:bCs/>
-        </w:rPr>
-        <w:t>q (optional): text search matching title or instructions (case-insensitive substring).</w:t>
-      </w:r>
-    </w:p>
-    <w:p>
-      <w:pPr>
-        <w:numPr>
-          <w:ilvl w:val="0"/>
-          <w:numId w:val="16"/>
-        </w:numPr>
-        <w:rPr>
-          <w:b/>
-          <w:bCs/>
-        </w:rPr>
-      </w:pPr>
-      <w:r>
-        <w:rPr>
-          <w:b/>
-          <w:bCs/>
-        </w:rPr>
-        <w:t>page (optional): page number for pagination (default 1).</w:t>
-      </w:r>
-    </w:p>
-    <w:p>
-      <w:pPr>
-        <w:numPr>
-          <w:ilvl w:val="0"/>
-          <w:numId w:val="16"/>
-        </w:numPr>
-        <w:rPr>
-          <w:b/>
-          <w:bCs/>
-        </w:rPr>
-      </w:pPr>
-      <w:r>
-        <w:rPr>
-          <w:b/>
-          <w:bCs/>
-        </w:rPr>
-        <w:t>limit (optional): items per page (default 20, max 100).</w:t>
+      <w:r>
+        <w:rPr>
+          <w:b/>
+          <w:bCs/>
+        </w:rPr>
+        <w:t xml:space="preserve">6. </w:t>
+      </w:r>
+      <w:r>
+        <w:rPr>
+          <w:b/>
+          <w:bCs/>
+        </w:rPr>
+        <w:t>Search recipes</w:t>
+      </w:r>
+      <w:r>
+        <w:rPr>
+          <w:b/>
+          <w:bCs/>
+        </w:rPr>
+        <w:br/>
+        <w:t>GET /recipes/search</w:t>
+      </w:r>
+      <w:r>
+        <w:rPr>
+          <w:b/>
+          <w:bCs/>
+        </w:rPr>
+        <w:br/>
+        <w:t>Query parameters:</w:t>
+      </w:r>
+      <w:r>
+        <w:rPr>
+          <w:b/>
+          <w:bCs/>
+        </w:rPr>
+        <w:br/>
+        <w:t>• ingredient_id (optional): filter for recipes that include this specific ingredient. Accepts one or multiple IDs via comma-separated string or repeated query params.</w:t>
+      </w:r>
+      <w:r>
+        <w:rPr>
+          <w:b/>
+          <w:bCs/>
+        </w:rPr>
+        <w:br/>
+        <w:t>• category_id (optional): filter for recipes that include this category. Accepts one or multiple IDs.</w:t>
+      </w:r>
+      <w:r>
+        <w:rPr>
+          <w:b/>
+          <w:bCs/>
+        </w:rPr>
+        <w:br/>
+        <w:t>• q (optional): text search matching title or instructions (case-insensitive substring).</w:t>
+      </w:r>
+      <w:r>
+        <w:rPr>
+          <w:b/>
+          <w:bCs/>
+        </w:rPr>
+        <w:br/>
+        <w:t>• page (optional): page number for pagination (default 1).</w:t>
+      </w:r>
+      <w:r>
+        <w:rPr>
+          <w:b/>
+          <w:bCs/>
+        </w:rPr>
+        <w:br/>
+        <w:t>• limit (optional): items per page (default 20, max 100).</w:t>
       </w:r>
     </w:p>
     <w:p>
@@ -1155,7 +985,308 @@
           <w:bCs/>
         </w:rPr>
         <w:br/>
-        <w:t>GET /recipes/search?ingredient_id=2,3&amp;category_id=5&amp;q=soup&amp;page=2&amp;limit=10</w:t>
+        <w:t xml:space="preserve">GET /recipes/search?ingredient_id=2,3&amp;category_id=5&amp;q=soup&amp;page=2&amp;limit=10 </w:t>
+      </w:r>
+    </w:p>
+    <w:p>
+      <w:pPr>
+        <w:rPr>
+          <w:b/>
+          <w:bCs/>
+        </w:rPr>
+      </w:pPr>
+      <w:r>
+        <w:rPr>
+          <w:b/>
+          <w:bCs/>
+        </w:rPr>
+        <w:t>Response (200):</w:t>
+      </w:r>
+      <w:r>
+        <w:rPr>
+          <w:b/>
+          <w:bCs/>
+        </w:rPr>
+        <w:br/>
+        <w:t>json</w:t>
+      </w:r>
+      <w:r>
+        <w:rPr>
+          <w:b/>
+          <w:bCs/>
+        </w:rPr>
+        <w:br/>
+        <w:t>{</w:t>
+      </w:r>
+      <w:r>
+        <w:rPr>
+          <w:b/>
+          <w:bCs/>
+        </w:rPr>
+        <w:br/>
+        <w:t>"data": [</w:t>
+      </w:r>
+      <w:r>
+        <w:rPr>
+          <w:b/>
+          <w:bCs/>
+        </w:rPr>
+        <w:br/>
+        <w:t>{</w:t>
+      </w:r>
+      <w:r>
+        <w:rPr>
+          <w:b/>
+          <w:bCs/>
+        </w:rPr>
+        <w:br/>
+        <w:t>"id": 10,</w:t>
+      </w:r>
+      <w:r>
+        <w:rPr>
+          <w:b/>
+          <w:bCs/>
+        </w:rPr>
+        <w:br/>
+        <w:t>"title": "Tomato Soup",</w:t>
+      </w:r>
+      <w:r>
+        <w:rPr>
+          <w:b/>
+          <w:bCs/>
+        </w:rPr>
+        <w:br/>
+        <w:t>"instructions": "...",</w:t>
+      </w:r>
+      <w:r>
+        <w:rPr>
+          <w:b/>
+          <w:bCs/>
+        </w:rPr>
+        <w:br/>
+        <w:t>"image_url": null,</w:t>
+      </w:r>
+      <w:r>
+        <w:rPr>
+          <w:b/>
+          <w:bCs/>
+        </w:rPr>
+        <w:br/>
+        <w:t>"author_id": 2,</w:t>
+      </w:r>
+      <w:r>
+        <w:rPr>
+          <w:b/>
+          <w:bCs/>
+        </w:rPr>
+        <w:br/>
+        <w:t>"ingredients": [</w:t>
+      </w:r>
+      <w:r>
+        <w:rPr>
+          <w:b/>
+          <w:bCs/>
+        </w:rPr>
+        <w:br/>
+        <w:t>{ "id": 1, "name": "tomato", "quantity": "3" },</w:t>
+      </w:r>
+      <w:r>
+        <w:rPr>
+          <w:b/>
+          <w:bCs/>
+        </w:rPr>
+        <w:br/>
+        <w:t>// ... other ingredients</w:t>
+      </w:r>
+      <w:r>
+        <w:rPr>
+          <w:b/>
+          <w:bCs/>
+        </w:rPr>
+        <w:br/>
+        <w:t>],</w:t>
+      </w:r>
+      <w:r>
+        <w:rPr>
+          <w:b/>
+          <w:bCs/>
+        </w:rPr>
+        <w:br/>
+        <w:t>"categories": [</w:t>
+      </w:r>
+      <w:r>
+        <w:rPr>
+          <w:b/>
+          <w:bCs/>
+        </w:rPr>
+        <w:br/>
+        <w:t>{ "id": 1, "name": "Soup" },</w:t>
+      </w:r>
+      <w:r>
+        <w:rPr>
+          <w:b/>
+          <w:bCs/>
+        </w:rPr>
+        <w:br/>
+        <w:t>// ... other categories</w:t>
+      </w:r>
+      <w:r>
+        <w:rPr>
+          <w:b/>
+          <w:bCs/>
+        </w:rPr>
+        <w:br/>
+        <w:t>],</w:t>
+      </w:r>
+      <w:r>
+        <w:rPr>
+          <w:b/>
+          <w:bCs/>
+        </w:rPr>
+        <w:br/>
+        <w:t>"author_username": "chefjohn"</w:t>
+      </w:r>
+      <w:r>
+        <w:rPr>
+          <w:b/>
+          <w:bCs/>
+        </w:rPr>
+        <w:br/>
+        <w:t>},</w:t>
+      </w:r>
+      <w:r>
+        <w:rPr>
+          <w:b/>
+          <w:bCs/>
+        </w:rPr>
+        <w:br/>
+        <w:t>// more recipes</w:t>
+      </w:r>
+      <w:r>
+        <w:rPr>
+          <w:b/>
+          <w:bCs/>
+        </w:rPr>
+        <w:br/>
+        <w:t>],</w:t>
+      </w:r>
+      <w:r>
+        <w:rPr>
+          <w:b/>
+          <w:bCs/>
+        </w:rPr>
+        <w:br/>
+        <w:t>"meta": {</w:t>
+      </w:r>
+      <w:r>
+        <w:rPr>
+          <w:b/>
+          <w:bCs/>
+        </w:rPr>
+        <w:br/>
+        <w:t>"total": 123,</w:t>
+      </w:r>
+      <w:r>
+        <w:rPr>
+          <w:b/>
+          <w:bCs/>
+        </w:rPr>
+        <w:br/>
+        <w:t>"page": 1,</w:t>
+      </w:r>
+      <w:r>
+        <w:rPr>
+          <w:b/>
+          <w:bCs/>
+        </w:rPr>
+        <w:br/>
+        <w:t>"limit": 20</w:t>
+      </w:r>
+      <w:r>
+        <w:rPr>
+          <w:b/>
+          <w:bCs/>
+        </w:rPr>
+        <w:br/>
+        <w:t>}</w:t>
+      </w:r>
+      <w:r>
+        <w:rPr>
+          <w:b/>
+          <w:bCs/>
+        </w:rPr>
+        <w:br/>
+        <w:t>}</w:t>
+      </w:r>
+      <w:r>
+        <w:rPr>
+          <w:b/>
+          <w:bCs/>
+        </w:rPr>
+        <w:br/>
+        <w:t>Errors:</w:t>
+      </w:r>
+      <w:r>
+        <w:rPr>
+          <w:b/>
+          <w:bCs/>
+        </w:rPr>
+        <w:br/>
+        <w:t>• 400 Bad Request if any of the IDs (ingredient_id, category_id) provided are not valid integers.</w:t>
+      </w:r>
+      <w:r>
+        <w:rPr>
+          <w:b/>
+          <w:bCs/>
+        </w:rPr>
+        <w:br/>
+        <w:t xml:space="preserve">• 500 Internal Server Error for server issues. </w:t>
+      </w:r>
+    </w:p>
+    <w:p>
+      <w:r>
+        <w:pict w14:anchorId="1D604330">
+          <v:rect id="_x0000_i1040" style="width:0;height:1.5pt" o:hralign="center" o:hrstd="t" o:hr="t" fillcolor="#a0a0a0" stroked="f"/>
+        </w:pict>
+      </w:r>
+    </w:p>
+    <w:p>
+      <w:pPr>
+        <w:rPr>
+          <w:b/>
+          <w:bCs/>
+        </w:rPr>
+      </w:pPr>
+      <w:r>
+        <w:rPr>
+          <w:b/>
+          <w:bCs/>
+        </w:rPr>
+        <w:t>7. Record a recipe click</w:t>
+      </w:r>
+      <w:r>
+        <w:rPr>
+          <w:b/>
+          <w:bCs/>
+        </w:rPr>
+        <w:br/>
+        <w:t>POST /recipes/:id/click</w:t>
+      </w:r>
+      <w:r>
+        <w:rPr>
+          <w:b/>
+          <w:bCs/>
+        </w:rPr>
+        <w:br/>
+        <w:t>Description:</w:t>
+      </w:r>
+      <w:r>
+        <w:rPr>
+          <w:b/>
+          <w:bCs/>
+        </w:rPr>
+        <w:br/>
+        <w:t>Increment the click counter for a recipe. Can be called anonymously or with authentication. If user is logged in, their click is also logged.</w:t>
       </w:r>
     </w:p>
     <w:p>
@@ -1215,416 +1346,22 @@
           <w:b/>
           <w:bCs/>
         </w:rPr>
-        <w:t xml:space="preserve">  "data": [</w:t>
-      </w:r>
-    </w:p>
-    <w:p>
-      <w:pPr>
-        <w:rPr>
-          <w:b/>
-          <w:bCs/>
-        </w:rPr>
-      </w:pPr>
-      <w:r>
-        <w:rPr>
-          <w:b/>
-          <w:bCs/>
-        </w:rPr>
-        <w:t xml:space="preserve">    {</w:t>
-      </w:r>
-    </w:p>
-    <w:p>
-      <w:pPr>
-        <w:rPr>
-          <w:b/>
-          <w:bCs/>
-        </w:rPr>
-      </w:pPr>
-      <w:r>
-        <w:rPr>
-          <w:b/>
-          <w:bCs/>
-        </w:rPr>
-        <w:t xml:space="preserve">      "id": 10,</w:t>
-      </w:r>
-    </w:p>
-    <w:p>
-      <w:pPr>
-        <w:rPr>
-          <w:b/>
-          <w:bCs/>
-        </w:rPr>
-      </w:pPr>
-      <w:r>
-        <w:rPr>
-          <w:b/>
-          <w:bCs/>
-        </w:rPr>
-        <w:t xml:space="preserve">      "title": "Tomato Soup",</w:t>
-      </w:r>
-    </w:p>
-    <w:p>
-      <w:pPr>
-        <w:rPr>
-          <w:b/>
-          <w:bCs/>
-        </w:rPr>
-      </w:pPr>
-      <w:r>
-        <w:rPr>
-          <w:b/>
-          <w:bCs/>
-        </w:rPr>
-        <w:t xml:space="preserve">      "instructions": "...",</w:t>
-      </w:r>
-    </w:p>
-    <w:p>
-      <w:pPr>
-        <w:rPr>
-          <w:b/>
-          <w:bCs/>
-        </w:rPr>
-      </w:pPr>
-      <w:r>
-        <w:rPr>
-          <w:b/>
-          <w:bCs/>
-        </w:rPr>
-        <w:t xml:space="preserve">      "</w:t>
-      </w:r>
-      <w:proofErr w:type="spellStart"/>
-      <w:r>
-        <w:rPr>
-          <w:b/>
-          <w:bCs/>
-        </w:rPr>
-        <w:t>image_url</w:t>
-      </w:r>
-      <w:proofErr w:type="spellEnd"/>
-      <w:r>
-        <w:rPr>
-          <w:b/>
-          <w:bCs/>
-        </w:rPr>
-        <w:t>": null,</w:t>
-      </w:r>
-    </w:p>
-    <w:p>
-      <w:pPr>
-        <w:rPr>
-          <w:b/>
-          <w:bCs/>
-        </w:rPr>
-      </w:pPr>
-      <w:r>
-        <w:rPr>
-          <w:b/>
-          <w:bCs/>
-        </w:rPr>
-        <w:t xml:space="preserve">      "</w:t>
-      </w:r>
-      <w:proofErr w:type="spellStart"/>
-      <w:r>
-        <w:rPr>
-          <w:b/>
-          <w:bCs/>
-        </w:rPr>
-        <w:t>author_id</w:t>
-      </w:r>
-      <w:proofErr w:type="spellEnd"/>
-      <w:r>
-        <w:rPr>
-          <w:b/>
-          <w:bCs/>
-        </w:rPr>
-        <w:t>": 2,</w:t>
-      </w:r>
-    </w:p>
-    <w:p>
-      <w:pPr>
-        <w:rPr>
-          <w:b/>
-          <w:bCs/>
-        </w:rPr>
-      </w:pPr>
-      <w:r>
-        <w:rPr>
-          <w:b/>
-          <w:bCs/>
-        </w:rPr>
-        <w:t xml:space="preserve">      "ingredients": [</w:t>
-      </w:r>
-    </w:p>
-    <w:p>
-      <w:pPr>
-        <w:rPr>
-          <w:b/>
-          <w:bCs/>
-        </w:rPr>
-      </w:pPr>
-      <w:r>
-        <w:rPr>
-          <w:b/>
-          <w:bCs/>
-        </w:rPr>
-        <w:t xml:space="preserve">        { "id": 1, "name": "tomato", "quantity": "3" },</w:t>
-      </w:r>
-    </w:p>
-    <w:p>
-      <w:pPr>
-        <w:rPr>
-          <w:b/>
-          <w:bCs/>
-        </w:rPr>
-      </w:pPr>
-      <w:r>
-        <w:rPr>
-          <w:b/>
-          <w:bCs/>
-        </w:rPr>
-        <w:t xml:space="preserve">        // ... other ingredients</w:t>
-      </w:r>
-    </w:p>
-    <w:p>
-      <w:pPr>
-        <w:rPr>
-          <w:b/>
-          <w:bCs/>
-        </w:rPr>
-      </w:pPr>
-      <w:r>
-        <w:rPr>
-          <w:b/>
-          <w:bCs/>
-        </w:rPr>
-        <w:t xml:space="preserve">      ],</w:t>
-      </w:r>
-    </w:p>
-    <w:p>
-      <w:pPr>
-        <w:rPr>
-          <w:b/>
-          <w:bCs/>
-        </w:rPr>
-      </w:pPr>
-      <w:r>
-        <w:rPr>
-          <w:b/>
-          <w:bCs/>
-        </w:rPr>
-        <w:t xml:space="preserve">      "categories": [</w:t>
-      </w:r>
-    </w:p>
-    <w:p>
-      <w:pPr>
-        <w:rPr>
-          <w:b/>
-          <w:bCs/>
-        </w:rPr>
-      </w:pPr>
-      <w:r>
-        <w:rPr>
-          <w:b/>
-          <w:bCs/>
-        </w:rPr>
-        <w:t xml:space="preserve">        { "id": 1, "name": "Soup" },</w:t>
-      </w:r>
-    </w:p>
-    <w:p>
-      <w:pPr>
-        <w:rPr>
-          <w:b/>
-          <w:bCs/>
-        </w:rPr>
-      </w:pPr>
-      <w:r>
-        <w:rPr>
-          <w:b/>
-          <w:bCs/>
-        </w:rPr>
-        <w:t xml:space="preserve">        // ... other categories</w:t>
-      </w:r>
-    </w:p>
-    <w:p>
-      <w:pPr>
-        <w:rPr>
-          <w:b/>
-          <w:bCs/>
-        </w:rPr>
-      </w:pPr>
-      <w:r>
-        <w:rPr>
-          <w:b/>
-          <w:bCs/>
-        </w:rPr>
-        <w:t xml:space="preserve">      ],</w:t>
-      </w:r>
-    </w:p>
-    <w:p>
-      <w:pPr>
-        <w:rPr>
-          <w:b/>
-          <w:bCs/>
-        </w:rPr>
-      </w:pPr>
-      <w:r>
-        <w:rPr>
-          <w:b/>
-          <w:bCs/>
-        </w:rPr>
-        <w:t xml:space="preserve">      "</w:t>
-      </w:r>
-      <w:proofErr w:type="spellStart"/>
-      <w:r>
-        <w:rPr>
-          <w:b/>
-          <w:bCs/>
-        </w:rPr>
-        <w:t>author_username</w:t>
-      </w:r>
-      <w:proofErr w:type="spellEnd"/>
-      <w:r>
-        <w:rPr>
-          <w:b/>
-          <w:bCs/>
-        </w:rPr>
-        <w:t>": "</w:t>
-      </w:r>
-      <w:proofErr w:type="spellStart"/>
-      <w:r>
-        <w:rPr>
-          <w:b/>
-          <w:bCs/>
-        </w:rPr>
-        <w:t>chefjohn</w:t>
-      </w:r>
-      <w:proofErr w:type="spellEnd"/>
-      <w:r>
-        <w:rPr>
-          <w:b/>
-          <w:bCs/>
-        </w:rPr>
-        <w:t>"</w:t>
-      </w:r>
-    </w:p>
-    <w:p>
-      <w:pPr>
-        <w:rPr>
-          <w:b/>
-          <w:bCs/>
-        </w:rPr>
-      </w:pPr>
-      <w:r>
-        <w:rPr>
-          <w:b/>
-          <w:bCs/>
-        </w:rPr>
-        <w:t xml:space="preserve">    },</w:t>
-      </w:r>
-    </w:p>
-    <w:p>
-      <w:pPr>
-        <w:rPr>
-          <w:b/>
-          <w:bCs/>
-        </w:rPr>
-      </w:pPr>
-      <w:r>
-        <w:rPr>
-          <w:b/>
-          <w:bCs/>
-        </w:rPr>
-        <w:t xml:space="preserve">    // more recipes</w:t>
-      </w:r>
-    </w:p>
-    <w:p>
-      <w:pPr>
-        <w:rPr>
-          <w:b/>
-          <w:bCs/>
-        </w:rPr>
-      </w:pPr>
-      <w:r>
-        <w:rPr>
-          <w:b/>
-          <w:bCs/>
-        </w:rPr>
-        <w:t xml:space="preserve">  ],</w:t>
-      </w:r>
-    </w:p>
-    <w:p>
-      <w:pPr>
-        <w:rPr>
-          <w:b/>
-          <w:bCs/>
-        </w:rPr>
-      </w:pPr>
-      <w:r>
-        <w:rPr>
-          <w:b/>
-          <w:bCs/>
-        </w:rPr>
-        <w:t xml:space="preserve">  "meta": {</w:t>
-      </w:r>
-    </w:p>
-    <w:p>
-      <w:pPr>
-        <w:rPr>
-          <w:b/>
-          <w:bCs/>
-        </w:rPr>
-      </w:pPr>
-      <w:r>
-        <w:rPr>
-          <w:b/>
-          <w:bCs/>
-        </w:rPr>
-        <w:t xml:space="preserve">    "total": 123,</w:t>
-      </w:r>
-    </w:p>
-    <w:p>
-      <w:pPr>
-        <w:rPr>
-          <w:b/>
-          <w:bCs/>
-        </w:rPr>
-      </w:pPr>
-      <w:r>
-        <w:rPr>
-          <w:b/>
-          <w:bCs/>
-        </w:rPr>
-        <w:t xml:space="preserve">    "page": 1,</w:t>
-      </w:r>
-    </w:p>
-    <w:p>
-      <w:pPr>
-        <w:rPr>
-          <w:b/>
-          <w:bCs/>
-        </w:rPr>
-      </w:pPr>
-      <w:r>
-        <w:rPr>
-          <w:b/>
-          <w:bCs/>
-        </w:rPr>
-        <w:t xml:space="preserve">    "limit": 20</w:t>
-      </w:r>
-    </w:p>
-    <w:p>
-      <w:pPr>
-        <w:rPr>
-          <w:b/>
-          <w:bCs/>
-        </w:rPr>
-      </w:pPr>
-      <w:r>
-        <w:rPr>
-          <w:b/>
-          <w:bCs/>
-        </w:rPr>
-        <w:t xml:space="preserve">  }</w:t>
+        <w:t xml:space="preserve">  "message": "click recorded",</w:t>
+      </w:r>
+    </w:p>
+    <w:p>
+      <w:pPr>
+        <w:rPr>
+          <w:b/>
+          <w:bCs/>
+        </w:rPr>
+      </w:pPr>
+      <w:r>
+        <w:rPr>
+          <w:b/>
+          <w:bCs/>
+        </w:rPr>
+        <w:t xml:space="preserve">  "clicks": 123</w:t>
       </w:r>
     </w:p>
     <w:p>
@@ -1654,83 +1391,39 @@
           <w:b/>
           <w:bCs/>
         </w:rPr>
-        <w:t xml:space="preserve">Errors: </w:t>
-      </w:r>
-    </w:p>
-    <w:p>
-      <w:pPr>
-        <w:numPr>
-          <w:ilvl w:val="0"/>
-          <w:numId w:val="17"/>
-        </w:numPr>
-        <w:rPr>
-          <w:b/>
-          <w:bCs/>
-        </w:rPr>
-      </w:pPr>
-      <w:r>
-        <w:rPr>
-          <w:b/>
-          <w:bCs/>
-        </w:rPr>
-        <w:t>400 Bad Request if any of the IDs (</w:t>
-      </w:r>
-      <w:proofErr w:type="spellStart"/>
-      <w:r>
-        <w:rPr>
-          <w:b/>
-          <w:bCs/>
-        </w:rPr>
-        <w:t>ingredient_id</w:t>
-      </w:r>
-      <w:proofErr w:type="spellEnd"/>
-      <w:r>
-        <w:rPr>
-          <w:b/>
-          <w:bCs/>
-        </w:rPr>
-        <w:t>, </w:t>
-      </w:r>
-      <w:proofErr w:type="spellStart"/>
-      <w:r>
-        <w:rPr>
-          <w:b/>
-          <w:bCs/>
-        </w:rPr>
-        <w:t>category_id</w:t>
-      </w:r>
-      <w:proofErr w:type="spellEnd"/>
-      <w:r>
-        <w:rPr>
-          <w:b/>
-          <w:bCs/>
-        </w:rPr>
-        <w:t>) provided are not valid integers.</w:t>
-      </w:r>
-    </w:p>
-    <w:p>
-      <w:pPr>
-        <w:numPr>
-          <w:ilvl w:val="0"/>
-          <w:numId w:val="17"/>
-        </w:numPr>
-        <w:rPr>
-          <w:b/>
-          <w:bCs/>
-        </w:rPr>
-      </w:pPr>
-      <w:r>
-        <w:rPr>
-          <w:b/>
-          <w:bCs/>
-        </w:rPr>
-        <w:t>500 Internal Server Error for server issues.</w:t>
-      </w:r>
-    </w:p>
-    <w:p>
-      <w:r>
-        <w:pict w14:anchorId="1D604330">
-          <v:rect id="_x0000_i1031" style="width:0;height:1.5pt" o:hralign="center" o:hrstd="t" o:hr="t" fillcolor="#a0a0a0" stroked="f"/>
+        <w:t>Errors:</w:t>
+      </w:r>
+      <w:r>
+        <w:rPr>
+          <w:b/>
+          <w:bCs/>
+        </w:rPr>
+        <w:br/>
+        <w:t>• 404 Not Found: if the recipe does not exist.</w:t>
+      </w:r>
+      <w:r>
+        <w:rPr>
+          <w:b/>
+          <w:bCs/>
+        </w:rPr>
+        <w:br/>
+        <w:t>• 500 Internal Server Error: for server issues.</w:t>
+      </w:r>
+    </w:p>
+    <w:p>
+      <w:pPr>
+        <w:rPr>
+          <w:b/>
+          <w:bCs/>
+        </w:rPr>
+      </w:pPr>
+      <w:r>
+        <w:rPr>
+          <w:b/>
+          <w:bCs/>
+        </w:rPr>
+        <w:pict w14:anchorId="3C057F9B">
+          <v:rect id="_x0000_i1067" style="width:0;height:1.5pt" o:hralign="center" o:hrstd="t" o:hr="t" fillcolor="#a0a0a0" stroked="f"/>
         </w:pict>
       </w:r>
     </w:p>
@@ -1746,7 +1439,776 @@
           <w:b/>
           <w:bCs/>
         </w:rPr>
-        <w:t>7. Get all categories for suggestions</w:t>
+        <w:t>8. Vote on a recipe</w:t>
+      </w:r>
+      <w:r>
+        <w:rPr>
+          <w:b/>
+          <w:bCs/>
+        </w:rPr>
+        <w:br/>
+        <w:t>POST /recipes/:id/vote</w:t>
+      </w:r>
+      <w:r>
+        <w:rPr>
+          <w:b/>
+          <w:bCs/>
+        </w:rPr>
+        <w:br/>
+        <w:t>Description:</w:t>
+      </w:r>
+      <w:r>
+        <w:rPr>
+          <w:b/>
+          <w:bCs/>
+        </w:rPr>
+        <w:br/>
+        <w:t>Allows a logged-in user to cast a vote on a recipe: upvote (vote: 1), downvote (vote: -1), or remove vote (vote: 0). Updates vote counts atomically.</w:t>
+      </w:r>
+    </w:p>
+    <w:p>
+      <w:pPr>
+        <w:rPr>
+          <w:b/>
+          <w:bCs/>
+        </w:rPr>
+      </w:pPr>
+      <w:r>
+        <w:rPr>
+          <w:b/>
+          <w:bCs/>
+        </w:rPr>
+        <w:t xml:space="preserve">Request body (application/json): </w:t>
+      </w:r>
+    </w:p>
+    <w:p>
+      <w:pPr>
+        <w:rPr>
+          <w:b/>
+          <w:bCs/>
+        </w:rPr>
+      </w:pPr>
+      <w:r>
+        <w:rPr>
+          <w:b/>
+          <w:bCs/>
+        </w:rPr>
+        <w:t>json</w:t>
+      </w:r>
+    </w:p>
+    <w:p>
+      <w:pPr>
+        <w:rPr>
+          <w:b/>
+          <w:bCs/>
+        </w:rPr>
+      </w:pPr>
+      <w:r>
+        <w:rPr>
+          <w:b/>
+          <w:bCs/>
+        </w:rPr>
+        <w:t>{</w:t>
+      </w:r>
+    </w:p>
+    <w:p>
+      <w:pPr>
+        <w:rPr>
+          <w:b/>
+          <w:bCs/>
+        </w:rPr>
+      </w:pPr>
+      <w:r>
+        <w:rPr>
+          <w:b/>
+          <w:bCs/>
+        </w:rPr>
+        <w:t xml:space="preserve">  "vote": 1 // or -1, or 0 to remove vote</w:t>
+      </w:r>
+    </w:p>
+    <w:p>
+      <w:pPr>
+        <w:rPr>
+          <w:b/>
+          <w:bCs/>
+        </w:rPr>
+      </w:pPr>
+      <w:r>
+        <w:rPr>
+          <w:b/>
+          <w:bCs/>
+        </w:rPr>
+        <w:t>}</w:t>
+      </w:r>
+    </w:p>
+    <w:p>
+      <w:pPr>
+        <w:rPr>
+          <w:b/>
+          <w:bCs/>
+        </w:rPr>
+      </w:pPr>
+      <w:r>
+        <w:rPr>
+          <w:b/>
+          <w:bCs/>
+        </w:rPr>
+        <w:t xml:space="preserve">Response (200): </w:t>
+      </w:r>
+    </w:p>
+    <w:p>
+      <w:pPr>
+        <w:rPr>
+          <w:b/>
+          <w:bCs/>
+        </w:rPr>
+      </w:pPr>
+      <w:r>
+        <w:rPr>
+          <w:b/>
+          <w:bCs/>
+        </w:rPr>
+        <w:t>json</w:t>
+      </w:r>
+    </w:p>
+    <w:p>
+      <w:pPr>
+        <w:rPr>
+          <w:b/>
+          <w:bCs/>
+        </w:rPr>
+      </w:pPr>
+      <w:r>
+        <w:rPr>
+          <w:b/>
+          <w:bCs/>
+        </w:rPr>
+        <w:t>{</w:t>
+      </w:r>
+    </w:p>
+    <w:p>
+      <w:pPr>
+        <w:rPr>
+          <w:b/>
+          <w:bCs/>
+        </w:rPr>
+      </w:pPr>
+      <w:r>
+        <w:rPr>
+          <w:b/>
+          <w:bCs/>
+        </w:rPr>
+        <w:t xml:space="preserve">  "message": "vote updated",</w:t>
+      </w:r>
+    </w:p>
+    <w:p>
+      <w:pPr>
+        <w:rPr>
+          <w:b/>
+          <w:bCs/>
+        </w:rPr>
+      </w:pPr>
+      <w:r>
+        <w:rPr>
+          <w:b/>
+          <w:bCs/>
+        </w:rPr>
+        <w:t xml:space="preserve">  "recipe_id": 123,</w:t>
+      </w:r>
+    </w:p>
+    <w:p>
+      <w:pPr>
+        <w:rPr>
+          <w:b/>
+          <w:bCs/>
+        </w:rPr>
+      </w:pPr>
+      <w:r>
+        <w:rPr>
+          <w:b/>
+          <w:bCs/>
+        </w:rPr>
+        <w:t xml:space="preserve">  "my_vote": 1,</w:t>
+      </w:r>
+    </w:p>
+    <w:p>
+      <w:pPr>
+        <w:rPr>
+          <w:b/>
+          <w:bCs/>
+        </w:rPr>
+      </w:pPr>
+      <w:r>
+        <w:rPr>
+          <w:b/>
+          <w:bCs/>
+        </w:rPr>
+        <w:t xml:space="preserve">  "upvotes": 45,</w:t>
+      </w:r>
+    </w:p>
+    <w:p>
+      <w:pPr>
+        <w:rPr>
+          <w:b/>
+          <w:bCs/>
+        </w:rPr>
+      </w:pPr>
+      <w:r>
+        <w:rPr>
+          <w:b/>
+          <w:bCs/>
+        </w:rPr>
+        <w:t xml:space="preserve">  "downvotes": 10,</w:t>
+      </w:r>
+    </w:p>
+    <w:p>
+      <w:pPr>
+        <w:rPr>
+          <w:b/>
+          <w:bCs/>
+        </w:rPr>
+      </w:pPr>
+      <w:r>
+        <w:rPr>
+          <w:b/>
+          <w:bCs/>
+        </w:rPr>
+        <w:t xml:space="preserve">  "score": 35</w:t>
+      </w:r>
+    </w:p>
+    <w:p>
+      <w:pPr>
+        <w:rPr>
+          <w:b/>
+          <w:bCs/>
+        </w:rPr>
+      </w:pPr>
+      <w:r>
+        <w:rPr>
+          <w:b/>
+          <w:bCs/>
+        </w:rPr>
+        <w:t>}</w:t>
+      </w:r>
+    </w:p>
+    <w:p>
+      <w:pPr>
+        <w:rPr>
+          <w:b/>
+          <w:bCs/>
+        </w:rPr>
+      </w:pPr>
+      <w:r>
+        <w:rPr>
+          <w:b/>
+          <w:bCs/>
+        </w:rPr>
+        <w:t>Errors:</w:t>
+      </w:r>
+      <w:r>
+        <w:rPr>
+          <w:b/>
+          <w:bCs/>
+        </w:rPr>
+        <w:br/>
+        <w:t>• 404 Not Found: if the recipe does not exist.</w:t>
+      </w:r>
+      <w:r>
+        <w:rPr>
+          <w:b/>
+          <w:bCs/>
+        </w:rPr>
+        <w:br/>
+        <w:t>• 400 Bad Request: if vote is not 1, -1, or 0.</w:t>
+      </w:r>
+      <w:r>
+        <w:rPr>
+          <w:b/>
+          <w:bCs/>
+        </w:rPr>
+        <w:br/>
+        <w:t>• 401 Unauthorized: if user is not logged in.</w:t>
+      </w:r>
+    </w:p>
+    <w:p>
+      <w:pPr>
+        <w:rPr>
+          <w:b/>
+          <w:bCs/>
+        </w:rPr>
+      </w:pPr>
+      <w:r>
+        <w:rPr>
+          <w:b/>
+          <w:bCs/>
+        </w:rPr>
+        <w:pict w14:anchorId="39FD246B">
+          <v:rect id="_x0000_i1068" style="width:0;height:1.5pt" o:hralign="center" o:hrstd="t" o:hr="t" fillcolor="#a0a0a0" stroked="f"/>
+        </w:pict>
+      </w:r>
+    </w:p>
+    <w:p>
+      <w:pPr>
+        <w:rPr>
+          <w:b/>
+          <w:bCs/>
+        </w:rPr>
+      </w:pPr>
+      <w:r>
+        <w:rPr>
+          <w:b/>
+          <w:bCs/>
+        </w:rPr>
+        <w:t>9. Get vote info for a recipe</w:t>
+      </w:r>
+      <w:r>
+        <w:rPr>
+          <w:b/>
+          <w:bCs/>
+        </w:rPr>
+        <w:br/>
+        <w:t>GET /recipes/:id/vote</w:t>
+      </w:r>
+      <w:r>
+        <w:rPr>
+          <w:b/>
+          <w:bCs/>
+        </w:rPr>
+        <w:br/>
+        <w:t>Description:</w:t>
+      </w:r>
+      <w:r>
+        <w:rPr>
+          <w:b/>
+          <w:bCs/>
+        </w:rPr>
+        <w:br/>
+        <w:t>Returns the total number of upvotes, downvotes, the current score, and, if logged in, the current user's vote.</w:t>
+      </w:r>
+    </w:p>
+    <w:p>
+      <w:pPr>
+        <w:rPr>
+          <w:b/>
+          <w:bCs/>
+        </w:rPr>
+      </w:pPr>
+      <w:r>
+        <w:rPr>
+          <w:b/>
+          <w:bCs/>
+        </w:rPr>
+        <w:t xml:space="preserve">Response (200): </w:t>
+      </w:r>
+    </w:p>
+    <w:p>
+      <w:pPr>
+        <w:rPr>
+          <w:b/>
+          <w:bCs/>
+        </w:rPr>
+      </w:pPr>
+      <w:r>
+        <w:rPr>
+          <w:b/>
+          <w:bCs/>
+        </w:rPr>
+        <w:t>json</w:t>
+      </w:r>
+    </w:p>
+    <w:p>
+      <w:pPr>
+        <w:rPr>
+          <w:b/>
+          <w:bCs/>
+        </w:rPr>
+      </w:pPr>
+      <w:r>
+        <w:rPr>
+          <w:b/>
+          <w:bCs/>
+        </w:rPr>
+        <w:t>{</w:t>
+      </w:r>
+    </w:p>
+    <w:p>
+      <w:pPr>
+        <w:rPr>
+          <w:b/>
+          <w:bCs/>
+        </w:rPr>
+      </w:pPr>
+      <w:r>
+        <w:rPr>
+          <w:b/>
+          <w:bCs/>
+        </w:rPr>
+        <w:t xml:space="preserve">  "recipe_id": 123,</w:t>
+      </w:r>
+    </w:p>
+    <w:p>
+      <w:pPr>
+        <w:rPr>
+          <w:b/>
+          <w:bCs/>
+        </w:rPr>
+      </w:pPr>
+      <w:r>
+        <w:rPr>
+          <w:b/>
+          <w:bCs/>
+        </w:rPr>
+        <w:t xml:space="preserve">  "upvotes": 45,</w:t>
+      </w:r>
+    </w:p>
+    <w:p>
+      <w:pPr>
+        <w:rPr>
+          <w:b/>
+          <w:bCs/>
+        </w:rPr>
+      </w:pPr>
+      <w:r>
+        <w:rPr>
+          <w:b/>
+          <w:bCs/>
+        </w:rPr>
+        <w:t xml:space="preserve">  "downvotes": 10,</w:t>
+      </w:r>
+    </w:p>
+    <w:p>
+      <w:pPr>
+        <w:rPr>
+          <w:b/>
+          <w:bCs/>
+        </w:rPr>
+      </w:pPr>
+      <w:r>
+        <w:rPr>
+          <w:b/>
+          <w:bCs/>
+        </w:rPr>
+        <w:t xml:space="preserve">  "score": 35,</w:t>
+      </w:r>
+    </w:p>
+    <w:p>
+      <w:pPr>
+        <w:rPr>
+          <w:b/>
+          <w:bCs/>
+        </w:rPr>
+      </w:pPr>
+      <w:r>
+        <w:rPr>
+          <w:b/>
+          <w:bCs/>
+        </w:rPr>
+        <w:t xml:space="preserve">  "my_vote": 1 // or -1 or 0 if not logged in</w:t>
+      </w:r>
+    </w:p>
+    <w:p>
+      <w:pPr>
+        <w:rPr>
+          <w:b/>
+          <w:bCs/>
+        </w:rPr>
+      </w:pPr>
+      <w:r>
+        <w:rPr>
+          <w:b/>
+          <w:bCs/>
+        </w:rPr>
+        <w:t>}</w:t>
+      </w:r>
+    </w:p>
+    <w:p>
+      <w:pPr>
+        <w:rPr>
+          <w:b/>
+          <w:bCs/>
+        </w:rPr>
+      </w:pPr>
+      <w:r>
+        <w:rPr>
+          <w:b/>
+          <w:bCs/>
+        </w:rPr>
+        <w:t>Errors:</w:t>
+      </w:r>
+      <w:r>
+        <w:rPr>
+          <w:b/>
+          <w:bCs/>
+        </w:rPr>
+        <w:br/>
+        <w:t>• 404 Not Found: if the recipe does not exist.</w:t>
+      </w:r>
+    </w:p>
+    <w:p>
+      <w:pPr>
+        <w:rPr>
+          <w:b/>
+          <w:bCs/>
+        </w:rPr>
+      </w:pPr>
+      <w:r>
+        <w:rPr>
+          <w:b/>
+          <w:bCs/>
+        </w:rPr>
+        <w:pict w14:anchorId="3F6ADECF">
+          <v:rect id="_x0000_i1069" style="width:0;height:1.5pt" o:hralign="center" o:hrstd="t" o:hr="t" fillcolor="#a0a0a0" stroked="f"/>
+        </w:pict>
+      </w:r>
+    </w:p>
+    <w:p>
+      <w:pPr>
+        <w:rPr>
+          <w:b/>
+          <w:bCs/>
+        </w:rPr>
+      </w:pPr>
+      <w:r>
+        <w:rPr>
+          <w:b/>
+          <w:bCs/>
+        </w:rPr>
+        <w:t>10. Remove user's vote</w:t>
+      </w:r>
+      <w:r>
+        <w:rPr>
+          <w:b/>
+          <w:bCs/>
+        </w:rPr>
+        <w:br/>
+        <w:t>DELETE /recipes/:id/vote</w:t>
+      </w:r>
+      <w:r>
+        <w:rPr>
+          <w:b/>
+          <w:bCs/>
+        </w:rPr>
+        <w:br/>
+        <w:t>Description:</w:t>
+      </w:r>
+      <w:r>
+        <w:rPr>
+          <w:b/>
+          <w:bCs/>
+        </w:rPr>
+        <w:br/>
+        <w:t>Removes the current logged-in user's vote on the specified recipe.</w:t>
+      </w:r>
+    </w:p>
+    <w:p>
+      <w:pPr>
+        <w:rPr>
+          <w:b/>
+          <w:bCs/>
+        </w:rPr>
+      </w:pPr>
+      <w:r>
+        <w:rPr>
+          <w:b/>
+          <w:bCs/>
+        </w:rPr>
+        <w:t xml:space="preserve">Response (200): </w:t>
+      </w:r>
+    </w:p>
+    <w:p>
+      <w:pPr>
+        <w:rPr>
+          <w:b/>
+          <w:bCs/>
+        </w:rPr>
+      </w:pPr>
+      <w:r>
+        <w:rPr>
+          <w:b/>
+          <w:bCs/>
+        </w:rPr>
+        <w:t>json</w:t>
+      </w:r>
+    </w:p>
+    <w:p>
+      <w:pPr>
+        <w:rPr>
+          <w:b/>
+          <w:bCs/>
+        </w:rPr>
+      </w:pPr>
+      <w:r>
+        <w:rPr>
+          <w:b/>
+          <w:bCs/>
+        </w:rPr>
+        <w:t>{</w:t>
+      </w:r>
+    </w:p>
+    <w:p>
+      <w:pPr>
+        <w:rPr>
+          <w:b/>
+          <w:bCs/>
+        </w:rPr>
+      </w:pPr>
+      <w:r>
+        <w:rPr>
+          <w:b/>
+          <w:bCs/>
+        </w:rPr>
+        <w:t xml:space="preserve">  "message": "vote removed",</w:t>
+      </w:r>
+    </w:p>
+    <w:p>
+      <w:pPr>
+        <w:rPr>
+          <w:b/>
+          <w:bCs/>
+        </w:rPr>
+      </w:pPr>
+      <w:r>
+        <w:rPr>
+          <w:b/>
+          <w:bCs/>
+        </w:rPr>
+        <w:t xml:space="preserve">  "recipe_id": 123,</w:t>
+      </w:r>
+    </w:p>
+    <w:p>
+      <w:pPr>
+        <w:rPr>
+          <w:b/>
+          <w:bCs/>
+        </w:rPr>
+      </w:pPr>
+      <w:r>
+        <w:rPr>
+          <w:b/>
+          <w:bCs/>
+        </w:rPr>
+        <w:t xml:space="preserve">  "my_vote": 0,</w:t>
+      </w:r>
+    </w:p>
+    <w:p>
+      <w:pPr>
+        <w:rPr>
+          <w:b/>
+          <w:bCs/>
+        </w:rPr>
+      </w:pPr>
+      <w:r>
+        <w:rPr>
+          <w:b/>
+          <w:bCs/>
+        </w:rPr>
+        <w:t xml:space="preserve">  "upvotes": 45,</w:t>
+      </w:r>
+    </w:p>
+    <w:p>
+      <w:pPr>
+        <w:rPr>
+          <w:b/>
+          <w:bCs/>
+        </w:rPr>
+      </w:pPr>
+      <w:r>
+        <w:rPr>
+          <w:b/>
+          <w:bCs/>
+        </w:rPr>
+        <w:t xml:space="preserve">  "downvotes": 10,</w:t>
+      </w:r>
+    </w:p>
+    <w:p>
+      <w:pPr>
+        <w:rPr>
+          <w:b/>
+          <w:bCs/>
+        </w:rPr>
+      </w:pPr>
+      <w:r>
+        <w:rPr>
+          <w:b/>
+          <w:bCs/>
+        </w:rPr>
+        <w:t xml:space="preserve">  "score": 35</w:t>
+      </w:r>
+    </w:p>
+    <w:p>
+      <w:pPr>
+        <w:rPr>
+          <w:b/>
+          <w:bCs/>
+        </w:rPr>
+      </w:pPr>
+      <w:r>
+        <w:rPr>
+          <w:b/>
+          <w:bCs/>
+        </w:rPr>
+        <w:t>}</w:t>
+      </w:r>
+    </w:p>
+    <w:p>
+      <w:pPr>
+        <w:rPr>
+          <w:b/>
+          <w:bCs/>
+        </w:rPr>
+      </w:pPr>
+      <w:r>
+        <w:rPr>
+          <w:b/>
+          <w:bCs/>
+        </w:rPr>
+        <w:t>Errors:</w:t>
+      </w:r>
+      <w:r>
+        <w:rPr>
+          <w:b/>
+          <w:bCs/>
+        </w:rPr>
+        <w:br/>
+        <w:t>• 404 Not Found: if the recipe does not exist.</w:t>
+      </w:r>
+      <w:r>
+        <w:rPr>
+          <w:b/>
+          <w:bCs/>
+        </w:rPr>
+        <w:br/>
+        <w:t>• 401 Unauthorized: if user is not logged in.</w:t>
+      </w:r>
+    </w:p>
+    <w:p>
+      <w:pPr>
+        <w:rPr>
+          <w:b/>
+          <w:bCs/>
+        </w:rPr>
+      </w:pPr>
+    </w:p>
+    <w:p>
+      <w:pPr>
+        <w:rPr>
+          <w:b/>
+          <w:bCs/>
+        </w:rPr>
+      </w:pPr>
+      <w:r>
+        <w:rPr>
+          <w:b/>
+          <w:bCs/>
+        </w:rPr>
+        <w:t>11</w:t>
+      </w:r>
+      <w:r>
+        <w:rPr>
+          <w:b/>
+          <w:bCs/>
+        </w:rPr>
+        <w:t>. Get all categories for suggestions</w:t>
       </w:r>
       <w:r>
         <w:rPr>
@@ -1945,7 +2407,14 @@
           <w:b/>
           <w:bCs/>
         </w:rPr>
-        <w:t>8. Add favorite</w:t>
+        <w:t>12</w:t>
+      </w:r>
+      <w:r>
+        <w:rPr>
+          <w:b/>
+          <w:bCs/>
+        </w:rPr>
+        <w:t>. Add favorite</w:t>
       </w:r>
       <w:r>
         <w:rPr>
@@ -2119,7 +2588,14 @@
           <w:b/>
           <w:bCs/>
         </w:rPr>
-        <w:t>9. Remove favorite</w:t>
+        <w:t>13</w:t>
+      </w:r>
+      <w:r>
+        <w:rPr>
+          <w:b/>
+          <w:bCs/>
+        </w:rPr>
+        <w:t>. Remove favorite</w:t>
       </w:r>
       <w:r>
         <w:rPr>
@@ -2240,7 +2716,14 @@
           <w:b/>
           <w:bCs/>
         </w:rPr>
-        <w:t>10. List favorites</w:t>
+        <w:t>14</w:t>
+      </w:r>
+      <w:r>
+        <w:rPr>
+          <w:b/>
+          <w:bCs/>
+        </w:rPr>
+        <w:t>. List favorites</w:t>
       </w:r>
       <w:r>
         <w:rPr>
@@ -2343,7 +2826,21 @@
           <w:b/>
           <w:bCs/>
         </w:rPr>
-        <w:t>11. List users</w:t>
+        <w:t>1</w:t>
+      </w:r>
+      <w:r>
+        <w:rPr>
+          <w:b/>
+          <w:bCs/>
+        </w:rPr>
+        <w:t>5</w:t>
+      </w:r>
+      <w:r>
+        <w:rPr>
+          <w:b/>
+          <w:bCs/>
+        </w:rPr>
+        <w:t>. List users</w:t>
       </w:r>
       <w:r>
         <w:rPr>
@@ -2381,7 +2878,21 @@
           <w:b/>
           <w:bCs/>
         </w:rPr>
-        <w:t>12. Delete user</w:t>
+        <w:t>1</w:t>
+      </w:r>
+      <w:r>
+        <w:rPr>
+          <w:b/>
+          <w:bCs/>
+        </w:rPr>
+        <w:t>6</w:t>
+      </w:r>
+      <w:r>
+        <w:rPr>
+          <w:b/>
+          <w:bCs/>
+        </w:rPr>
+        <w:t>. Delete user</w:t>
       </w:r>
       <w:r>
         <w:rPr>
@@ -2404,7 +2915,21 @@
           <w:b/>
           <w:bCs/>
         </w:rPr>
-        <w:t>13. Ban user</w:t>
+        <w:t>1</w:t>
+      </w:r>
+      <w:r>
+        <w:rPr>
+          <w:b/>
+          <w:bCs/>
+        </w:rPr>
+        <w:t>7</w:t>
+      </w:r>
+      <w:r>
+        <w:rPr>
+          <w:b/>
+          <w:bCs/>
+        </w:rPr>
+        <w:t>. Ban user</w:t>
       </w:r>
       <w:r>
         <w:rPr>
@@ -2427,7 +2952,21 @@
           <w:b/>
           <w:bCs/>
         </w:rPr>
-        <w:t>14. Suspend user</w:t>
+        <w:t>1</w:t>
+      </w:r>
+      <w:r>
+        <w:rPr>
+          <w:b/>
+          <w:bCs/>
+        </w:rPr>
+        <w:t>8</w:t>
+      </w:r>
+      <w:r>
+        <w:rPr>
+          <w:b/>
+          <w:bCs/>
+        </w:rPr>
+        <w:t>. Suspend user</w:t>
       </w:r>
       <w:r>
         <w:rPr>
@@ -2458,7 +2997,21 @@
           <w:b/>
           <w:bCs/>
         </w:rPr>
-        <w:t>15. Promote user to admin</w:t>
+        <w:t>1</w:t>
+      </w:r>
+      <w:r>
+        <w:rPr>
+          <w:b/>
+          <w:bCs/>
+        </w:rPr>
+        <w:t>9</w:t>
+      </w:r>
+      <w:r>
+        <w:rPr>
+          <w:b/>
+          <w:bCs/>
+        </w:rPr>
+        <w:t>. Promote user to admin</w:t>
       </w:r>
       <w:r>
         <w:rPr>
@@ -2504,7 +3057,14 @@
           <w:b/>
           <w:bCs/>
         </w:rPr>
-        <w:t>16. Get logistics / dashboard stats</w:t>
+        <w:t>20</w:t>
+      </w:r>
+      <w:r>
+        <w:rPr>
+          <w:b/>
+          <w:bCs/>
+        </w:rPr>
+        <w:t>. Get logistics / dashboard stats</w:t>
       </w:r>
       <w:r>
         <w:rPr>
@@ -2543,103 +3103,23 @@
           <w:bCs/>
         </w:rPr>
         <w:br/>
-        <w:t>"</w:t>
-      </w:r>
-      <w:proofErr w:type="spellStart"/>
-      <w:r>
-        <w:rPr>
-          <w:b/>
-          <w:bCs/>
-        </w:rPr>
-        <w:t>totalUsers</w:t>
-      </w:r>
-      <w:proofErr w:type="spellEnd"/>
-      <w:r>
-        <w:rPr>
-          <w:b/>
-          <w:bCs/>
-        </w:rPr>
-        <w:t>": 100,</w:t>
-      </w:r>
-      <w:r>
-        <w:rPr>
-          <w:b/>
-          <w:bCs/>
-        </w:rPr>
-        <w:br/>
-        <w:t>"</w:t>
-      </w:r>
-      <w:proofErr w:type="spellStart"/>
-      <w:r>
-        <w:rPr>
-          <w:b/>
-          <w:bCs/>
-        </w:rPr>
-        <w:t>totalRecipes</w:t>
-      </w:r>
-      <w:proofErr w:type="spellEnd"/>
-      <w:r>
-        <w:rPr>
-          <w:b/>
-          <w:bCs/>
-        </w:rPr>
-        <w:t>": 250,</w:t>
-      </w:r>
-      <w:r>
-        <w:rPr>
-          <w:b/>
-          <w:bCs/>
-        </w:rPr>
-        <w:br/>
-        <w:t xml:space="preserve">// other metrics like </w:t>
-      </w:r>
-      <w:proofErr w:type="spellStart"/>
-      <w:r>
-        <w:rPr>
-          <w:b/>
-          <w:bCs/>
-        </w:rPr>
-        <w:t>activeUsers</w:t>
-      </w:r>
-      <w:proofErr w:type="spellEnd"/>
-      <w:r>
-        <w:rPr>
-          <w:b/>
-          <w:bCs/>
-        </w:rPr>
-        <w:t xml:space="preserve">, </w:t>
-      </w:r>
-      <w:proofErr w:type="spellStart"/>
-      <w:r>
-        <w:rPr>
-          <w:b/>
-          <w:bCs/>
-        </w:rPr>
-        <w:t>favoritesCount</w:t>
-      </w:r>
-      <w:proofErr w:type="spellEnd"/>
-      <w:r>
-        <w:rPr>
-          <w:b/>
-          <w:bCs/>
-        </w:rPr>
-        <w:t xml:space="preserve">, </w:t>
-      </w:r>
-      <w:proofErr w:type="spellStart"/>
-      <w:r>
-        <w:rPr>
-          <w:b/>
-          <w:bCs/>
-        </w:rPr>
-        <w:t>pendingReports</w:t>
-      </w:r>
-      <w:proofErr w:type="spellEnd"/>
-      <w:r>
-        <w:rPr>
-          <w:b/>
-          <w:bCs/>
-        </w:rPr>
-        <w:t>, etc.</w:t>
+        <w:t>"totalUsers": 100,</w:t>
+      </w:r>
+      <w:r>
+        <w:rPr>
+          <w:b/>
+          <w:bCs/>
+        </w:rPr>
+        <w:br/>
+        <w:t>"totalRecipes": 250,</w:t>
+      </w:r>
+      <w:r>
+        <w:rPr>
+          <w:b/>
+          <w:bCs/>
+        </w:rPr>
+        <w:br/>
+        <w:t>// other metrics like activeUsers, favoritesCount, pendingReports, etc.</w:t>
       </w:r>
       <w:r>
         <w:rPr>
@@ -3257,6 +3737,119 @@
     </w:lvl>
   </w:abstractNum>
   <w:abstractNum w:abstractNumId="3" w15:restartNumberingAfterBreak="0">
+    <w:nsid w:val="2CE9268E"/>
+    <w:multiLevelType w:val="multilevel"/>
+    <w:tmpl w:val="C43A7C98"/>
+    <w:lvl w:ilvl="0">
+      <w:start w:val="6"/>
+      <w:numFmt w:val="decimal"/>
+      <w:lvlText w:val="%1."/>
+      <w:lvlJc w:val="left"/>
+      <w:pPr>
+        <w:tabs>
+          <w:tab w:val="num" w:pos="720"/>
+        </w:tabs>
+        <w:ind w:left="720" w:hanging="360"/>
+      </w:pPr>
+    </w:lvl>
+    <w:lvl w:ilvl="1" w:tentative="1">
+      <w:start w:val="1"/>
+      <w:numFmt w:val="decimal"/>
+      <w:lvlText w:val="%2."/>
+      <w:lvlJc w:val="left"/>
+      <w:pPr>
+        <w:tabs>
+          <w:tab w:val="num" w:pos="1440"/>
+        </w:tabs>
+        <w:ind w:left="1440" w:hanging="360"/>
+      </w:pPr>
+    </w:lvl>
+    <w:lvl w:ilvl="2" w:tentative="1">
+      <w:start w:val="1"/>
+      <w:numFmt w:val="decimal"/>
+      <w:lvlText w:val="%3."/>
+      <w:lvlJc w:val="left"/>
+      <w:pPr>
+        <w:tabs>
+          <w:tab w:val="num" w:pos="2160"/>
+        </w:tabs>
+        <w:ind w:left="2160" w:hanging="360"/>
+      </w:pPr>
+    </w:lvl>
+    <w:lvl w:ilvl="3" w:tentative="1">
+      <w:start w:val="1"/>
+      <w:numFmt w:val="decimal"/>
+      <w:lvlText w:val="%4."/>
+      <w:lvlJc w:val="left"/>
+      <w:pPr>
+        <w:tabs>
+          <w:tab w:val="num" w:pos="2880"/>
+        </w:tabs>
+        <w:ind w:left="2880" w:hanging="360"/>
+      </w:pPr>
+    </w:lvl>
+    <w:lvl w:ilvl="4" w:tentative="1">
+      <w:start w:val="1"/>
+      <w:numFmt w:val="decimal"/>
+      <w:lvlText w:val="%5."/>
+      <w:lvlJc w:val="left"/>
+      <w:pPr>
+        <w:tabs>
+          <w:tab w:val="num" w:pos="3600"/>
+        </w:tabs>
+        <w:ind w:left="3600" w:hanging="360"/>
+      </w:pPr>
+    </w:lvl>
+    <w:lvl w:ilvl="5" w:tentative="1">
+      <w:start w:val="1"/>
+      <w:numFmt w:val="decimal"/>
+      <w:lvlText w:val="%6."/>
+      <w:lvlJc w:val="left"/>
+      <w:pPr>
+        <w:tabs>
+          <w:tab w:val="num" w:pos="4320"/>
+        </w:tabs>
+        <w:ind w:left="4320" w:hanging="360"/>
+      </w:pPr>
+    </w:lvl>
+    <w:lvl w:ilvl="6" w:tentative="1">
+      <w:start w:val="1"/>
+      <w:numFmt w:val="decimal"/>
+      <w:lvlText w:val="%7."/>
+      <w:lvlJc w:val="left"/>
+      <w:pPr>
+        <w:tabs>
+          <w:tab w:val="num" w:pos="5040"/>
+        </w:tabs>
+        <w:ind w:left="5040" w:hanging="360"/>
+      </w:pPr>
+    </w:lvl>
+    <w:lvl w:ilvl="7" w:tentative="1">
+      <w:start w:val="1"/>
+      <w:numFmt w:val="decimal"/>
+      <w:lvlText w:val="%8."/>
+      <w:lvlJc w:val="left"/>
+      <w:pPr>
+        <w:tabs>
+          <w:tab w:val="num" w:pos="5760"/>
+        </w:tabs>
+        <w:ind w:left="5760" w:hanging="360"/>
+      </w:pPr>
+    </w:lvl>
+    <w:lvl w:ilvl="8" w:tentative="1">
+      <w:start w:val="1"/>
+      <w:numFmt w:val="decimal"/>
+      <w:lvlText w:val="%9."/>
+      <w:lvlJc w:val="left"/>
+      <w:pPr>
+        <w:tabs>
+          <w:tab w:val="num" w:pos="6480"/>
+        </w:tabs>
+        <w:ind w:left="6480" w:hanging="360"/>
+      </w:pPr>
+    </w:lvl>
+  </w:abstractNum>
+  <w:abstractNum w:abstractNumId="4" w15:restartNumberingAfterBreak="0">
     <w:nsid w:val="2F4D60F6"/>
     <w:multiLevelType w:val="multilevel"/>
     <w:tmpl w:val="1B5294D0"/>
@@ -3405,7 +3998,7 @@
       </w:rPr>
     </w:lvl>
   </w:abstractNum>
-  <w:abstractNum w:abstractNumId="4" w15:restartNumberingAfterBreak="0">
+  <w:abstractNum w:abstractNumId="5" w15:restartNumberingAfterBreak="0">
     <w:nsid w:val="2FD943F6"/>
     <w:multiLevelType w:val="multilevel"/>
     <w:tmpl w:val="EC80A22E"/>
@@ -3554,7 +4147,7 @@
       </w:rPr>
     </w:lvl>
   </w:abstractNum>
-  <w:abstractNum w:abstractNumId="5" w15:restartNumberingAfterBreak="0">
+  <w:abstractNum w:abstractNumId="6" w15:restartNumberingAfterBreak="0">
     <w:nsid w:val="42493035"/>
     <w:multiLevelType w:val="multilevel"/>
     <w:tmpl w:val="288CEC66"/>
@@ -3703,7 +4296,7 @@
       </w:rPr>
     </w:lvl>
   </w:abstractNum>
-  <w:abstractNum w:abstractNumId="6" w15:restartNumberingAfterBreak="0">
+  <w:abstractNum w:abstractNumId="7" w15:restartNumberingAfterBreak="0">
     <w:nsid w:val="52222762"/>
     <w:multiLevelType w:val="multilevel"/>
     <w:tmpl w:val="1916AEF8"/>
@@ -3852,7 +4445,7 @@
       </w:rPr>
     </w:lvl>
   </w:abstractNum>
-  <w:abstractNum w:abstractNumId="7" w15:restartNumberingAfterBreak="0">
+  <w:abstractNum w:abstractNumId="8" w15:restartNumberingAfterBreak="0">
     <w:nsid w:val="56693B61"/>
     <w:multiLevelType w:val="multilevel"/>
     <w:tmpl w:val="8BAE00A4"/>
@@ -4001,7 +4594,7 @@
       </w:rPr>
     </w:lvl>
   </w:abstractNum>
-  <w:abstractNum w:abstractNumId="8" w15:restartNumberingAfterBreak="0">
+  <w:abstractNum w:abstractNumId="9" w15:restartNumberingAfterBreak="0">
     <w:nsid w:val="5E0A646E"/>
     <w:multiLevelType w:val="multilevel"/>
     <w:tmpl w:val="3222B852"/>
@@ -4150,7 +4743,7 @@
       </w:rPr>
     </w:lvl>
   </w:abstractNum>
-  <w:abstractNum w:abstractNumId="9" w15:restartNumberingAfterBreak="0">
+  <w:abstractNum w:abstractNumId="10" w15:restartNumberingAfterBreak="0">
     <w:nsid w:val="605F6E4B"/>
     <w:multiLevelType w:val="multilevel"/>
     <w:tmpl w:val="FA24F096"/>
@@ -4299,7 +4892,7 @@
       </w:rPr>
     </w:lvl>
   </w:abstractNum>
-  <w:abstractNum w:abstractNumId="10" w15:restartNumberingAfterBreak="0">
+  <w:abstractNum w:abstractNumId="11" w15:restartNumberingAfterBreak="0">
     <w:nsid w:val="627D2D23"/>
     <w:multiLevelType w:val="multilevel"/>
     <w:tmpl w:val="8CDC3782"/>
@@ -4448,7 +5041,7 @@
       </w:rPr>
     </w:lvl>
   </w:abstractNum>
-  <w:abstractNum w:abstractNumId="11" w15:restartNumberingAfterBreak="0">
+  <w:abstractNum w:abstractNumId="12" w15:restartNumberingAfterBreak="0">
     <w:nsid w:val="630B7272"/>
     <w:multiLevelType w:val="multilevel"/>
     <w:tmpl w:val="798A214E"/>
@@ -4597,7 +5190,7 @@
       </w:rPr>
     </w:lvl>
   </w:abstractNum>
-  <w:abstractNum w:abstractNumId="12" w15:restartNumberingAfterBreak="0">
+  <w:abstractNum w:abstractNumId="13" w15:restartNumberingAfterBreak="0">
     <w:nsid w:val="65511BA1"/>
     <w:multiLevelType w:val="multilevel"/>
     <w:tmpl w:val="3FC6F804"/>
@@ -4746,7 +5339,7 @@
       </w:rPr>
     </w:lvl>
   </w:abstractNum>
-  <w:abstractNum w:abstractNumId="13" w15:restartNumberingAfterBreak="0">
+  <w:abstractNum w:abstractNumId="14" w15:restartNumberingAfterBreak="0">
     <w:nsid w:val="6C2052FA"/>
     <w:multiLevelType w:val="multilevel"/>
     <w:tmpl w:val="FAC044A2"/>
@@ -4895,7 +5488,7 @@
       </w:rPr>
     </w:lvl>
   </w:abstractNum>
-  <w:abstractNum w:abstractNumId="14" w15:restartNumberingAfterBreak="0">
+  <w:abstractNum w:abstractNumId="15" w15:restartNumberingAfterBreak="0">
     <w:nsid w:val="6FD8766A"/>
     <w:multiLevelType w:val="multilevel"/>
     <w:tmpl w:val="37C4CD36"/>
@@ -5044,7 +5637,7 @@
       </w:rPr>
     </w:lvl>
   </w:abstractNum>
-  <w:abstractNum w:abstractNumId="15" w15:restartNumberingAfterBreak="0">
+  <w:abstractNum w:abstractNumId="16" w15:restartNumberingAfterBreak="0">
     <w:nsid w:val="78D67F49"/>
     <w:multiLevelType w:val="multilevel"/>
     <w:tmpl w:val="F0A6CF6A"/>
@@ -5193,7 +5786,7 @@
       </w:rPr>
     </w:lvl>
   </w:abstractNum>
-  <w:abstractNum w:abstractNumId="16" w15:restartNumberingAfterBreak="0">
+  <w:abstractNum w:abstractNumId="17" w15:restartNumberingAfterBreak="0">
     <w:nsid w:val="7F6069DD"/>
     <w:multiLevelType w:val="multilevel"/>
     <w:tmpl w:val="20C8F15E"/>
@@ -5346,52 +5939,55 @@
     <w:abstractNumId w:val="1"/>
   </w:num>
   <w:num w:numId="2" w16cid:durableId="920065414">
-    <w:abstractNumId w:val="9"/>
+    <w:abstractNumId w:val="10"/>
   </w:num>
   <w:num w:numId="3" w16cid:durableId="34741624">
-    <w:abstractNumId w:val="11"/>
+    <w:abstractNumId w:val="12"/>
   </w:num>
   <w:num w:numId="4" w16cid:durableId="34820445">
     <w:abstractNumId w:val="2"/>
   </w:num>
   <w:num w:numId="5" w16cid:durableId="921915309">
+    <w:abstractNumId w:val="5"/>
+  </w:num>
+  <w:num w:numId="6" w16cid:durableId="1825659680">
+    <w:abstractNumId w:val="9"/>
+  </w:num>
+  <w:num w:numId="7" w16cid:durableId="942539738">
     <w:abstractNumId w:val="4"/>
   </w:num>
-  <w:num w:numId="6" w16cid:durableId="1825659680">
+  <w:num w:numId="8" w16cid:durableId="783230393">
+    <w:abstractNumId w:val="14"/>
+  </w:num>
+  <w:num w:numId="9" w16cid:durableId="663778465">
+    <w:abstractNumId w:val="15"/>
+  </w:num>
+  <w:num w:numId="10" w16cid:durableId="1299644788">
+    <w:abstractNumId w:val="6"/>
+  </w:num>
+  <w:num w:numId="11" w16cid:durableId="1769110875">
+    <w:abstractNumId w:val="16"/>
+  </w:num>
+  <w:num w:numId="12" w16cid:durableId="101190902">
     <w:abstractNumId w:val="8"/>
   </w:num>
-  <w:num w:numId="7" w16cid:durableId="942539738">
-    <w:abstractNumId w:val="3"/>
-  </w:num>
-  <w:num w:numId="8" w16cid:durableId="783230393">
+  <w:num w:numId="13" w16cid:durableId="616376971">
     <w:abstractNumId w:val="13"/>
   </w:num>
-  <w:num w:numId="9" w16cid:durableId="663778465">
-    <w:abstractNumId w:val="14"/>
-  </w:num>
-  <w:num w:numId="10" w16cid:durableId="1299644788">
-    <w:abstractNumId w:val="5"/>
-  </w:num>
-  <w:num w:numId="11" w16cid:durableId="1769110875">
-    <w:abstractNumId w:val="15"/>
-  </w:num>
-  <w:num w:numId="12" w16cid:durableId="101190902">
-    <w:abstractNumId w:val="7"/>
-  </w:num>
-  <w:num w:numId="13" w16cid:durableId="616376971">
-    <w:abstractNumId w:val="12"/>
-  </w:num>
   <w:num w:numId="14" w16cid:durableId="1641374660">
-    <w:abstractNumId w:val="10"/>
+    <w:abstractNumId w:val="11"/>
   </w:num>
   <w:num w:numId="15" w16cid:durableId="917131130">
-    <w:abstractNumId w:val="16"/>
+    <w:abstractNumId w:val="17"/>
   </w:num>
   <w:num w:numId="16" w16cid:durableId="2140371359">
-    <w:abstractNumId w:val="6"/>
+    <w:abstractNumId w:val="7"/>
   </w:num>
   <w:num w:numId="17" w16cid:durableId="1264724480">
     <w:abstractNumId w:val="0"/>
+  </w:num>
+  <w:num w:numId="18" w16cid:durableId="1020666118">
+    <w:abstractNumId w:val="3"/>
   </w:num>
   <w:numIdMacAtCleanup w:val="17"/>
 </w:numbering>

</xml_diff>